<commit_message>
Added FirstName and LastName required fields to User logic.
</commit_message>
<xml_diff>
--- a/Project doc .docx
+++ b/Project doc .docx
@@ -108,6 +108,11 @@
       </w:r>
     </w:p>
     <w:p>
+      <w:pPr>
+        <w:rPr>
+          <w:highlight w:val="lightGray"/>
+        </w:rPr>
+      </w:pPr>
       <w:r>
         <w:rPr>
           <w:highlight w:val="lightGray"/>
@@ -121,9 +126,164 @@
     </w:p>
     <w:p>
       <w:r>
-        <w:t>Members of the opportunity – can create offers and submit them for approval.</w:t>
+        <w:t xml:space="preserve">Accounts controller – Route /accounts, accounts/id/name, </w:t>
       </w:r>
     </w:p>
+    <w:p>
+      <w:r>
+        <w:t xml:space="preserve">/accounts/ - list all accounts in </w:t>
+      </w:r>
+      <w:proofErr w:type="spellStart"/>
+      <w:r>
+        <w:t>divs</w:t>
+      </w:r>
+      <w:proofErr w:type="spellEnd"/>
+      <w:r>
+        <w:t xml:space="preserve"> – Name, Address and </w:t>
+      </w:r>
+      <w:r>
+        <w:t>C</w:t>
+      </w:r>
+      <w:r>
+        <w:t>ount of opportunities</w:t>
+      </w:r>
+    </w:p>
+    <w:p>
+      <w:r>
+        <w:t>Not logged in users can view all accounts.</w:t>
+      </w:r>
+    </w:p>
+    <w:p>
+      <w:pPr>
+        <w:rPr>
+          <w:b/>
+        </w:rPr>
+      </w:pPr>
+      <w:r>
+        <w:t xml:space="preserve">Logged in users can view account details page </w:t>
+      </w:r>
+      <w:r>
+        <w:rPr>
+          <w:b/>
+        </w:rPr>
+        <w:t>accounts/{id}/{name}</w:t>
+      </w:r>
+    </w:p>
+    <w:p>
+      <w:r>
+        <w:rPr>
+          <w:b/>
+        </w:rPr>
+        <w:t xml:space="preserve">Account manager role </w:t>
+      </w:r>
+      <w:r>
+        <w:t>can Create,</w:t>
+      </w:r>
+      <w:r>
+        <w:t xml:space="preserve"> Update</w:t>
+      </w:r>
+      <w:r>
+        <w:t>, Delete, accounts</w:t>
+      </w:r>
+    </w:p>
+    <w:p>
+      <w:r>
+        <w:t>Account managers can create Opportunities and assign Opportunity team members</w:t>
+      </w:r>
+    </w:p>
+    <w:p/>
+    <w:p/>
+    <w:p>
+      <w:r>
+        <w:t>Opportunities controller – /opportunities, /opportunities/id/name</w:t>
+      </w:r>
+    </w:p>
+    <w:p>
+      <w:r>
+        <w:t>Not logged in users cannot view any opportunities</w:t>
+      </w:r>
+    </w:p>
+    <w:p>
+      <w:r>
+        <w:t>Logged in users can read List of Opportunities</w:t>
+      </w:r>
+    </w:p>
+    <w:p>
+      <w:r>
+        <w:t xml:space="preserve">Users in Opportunity member role </w:t>
+      </w:r>
+      <w:r>
+        <w:t>that are assigned to the specific opportunity can view Details</w:t>
+      </w:r>
+    </w:p>
+    <w:p>
+      <w:r>
+        <w:t>They can also Update opportunity</w:t>
+      </w:r>
+    </w:p>
+    <w:p/>
+    <w:p>
+      <w:r>
+        <w:t>Users in Opportunity member role that are assigned to the specific opportunity</w:t>
+      </w:r>
+      <w:r>
+        <w:t>:</w:t>
+      </w:r>
+    </w:p>
+    <w:p>
+      <w:pPr>
+        <w:pStyle w:val="ListParagraph"/>
+        <w:numPr>
+          <w:ilvl w:val="0"/>
+          <w:numId w:val="2"/>
+        </w:numPr>
+      </w:pPr>
+      <w:r>
+        <w:t xml:space="preserve">can Create/Read/Update/Delete </w:t>
+      </w:r>
+      <w:r>
+        <w:rPr>
+          <w:b/>
+        </w:rPr>
+        <w:t xml:space="preserve">Proposals </w:t>
+      </w:r>
+      <w:r>
+        <w:t>of the specific opportunity.</w:t>
+      </w:r>
+    </w:p>
+    <w:p>
+      <w:pPr>
+        <w:pStyle w:val="ListParagraph"/>
+        <w:numPr>
+          <w:ilvl w:val="0"/>
+          <w:numId w:val="2"/>
+        </w:numPr>
+      </w:pPr>
+      <w:r>
+        <w:t xml:space="preserve">They can </w:t>
+      </w:r>
+      <w:proofErr w:type="gramStart"/>
+      <w:r>
+        <w:t>attach .PowerPoint</w:t>
+      </w:r>
+      <w:proofErr w:type="gramEnd"/>
+      <w:r>
+        <w:t xml:space="preserve"> files</w:t>
+      </w:r>
+    </w:p>
+    <w:p>
+      <w:pPr>
+        <w:pStyle w:val="ListParagraph"/>
+        <w:numPr>
+          <w:ilvl w:val="0"/>
+          <w:numId w:val="2"/>
+        </w:numPr>
+      </w:pPr>
+      <w:r>
+        <w:t>They can submit Proposal for approval</w:t>
+      </w:r>
+    </w:p>
+    <w:p/>
     <w:p>
       <w:r>
         <w:t>Account Managers – can review and approve submitted approval requests</w:t>
@@ -141,6 +301,27 @@
         <w:t>Can create opportunities – can assign team members to opportunities</w:t>
       </w:r>
     </w:p>
+    <w:p>
+      <w:r>
+        <w:t>Opportunity members</w:t>
+      </w:r>
+      <w:r>
+        <w:t xml:space="preserve"> – can create offers and submit them for approval</w:t>
+      </w:r>
+    </w:p>
+    <w:p/>
+    <w:p>
+      <w:r>
+        <w:t>Admin Area – Assign roles. Delete/Edit all entities</w:t>
+      </w:r>
+    </w:p>
+    <w:p>
+      <w:r>
+        <w:t>Reports Area – (Configure) and Run reports -&gt; Generate Excel or PDF files</w:t>
+      </w:r>
+    </w:p>
+    <w:p/>
+    <w:p/>
     <w:p>
       <w:pPr>
         <w:rPr>
@@ -315,8 +496,123 @@
       </w:rPr>
     </w:lvl>
   </w:abstractNum>
+  <w:abstractNum w:abstractNumId="1" w15:restartNumberingAfterBreak="0">
+    <w:nsid w:val="52B11222"/>
+    <w:multiLevelType w:val="hybridMultilevel"/>
+    <w:tmpl w:val="6FB61808"/>
+    <w:lvl w:ilvl="0" w:tplc="9BB4BF82">
+      <w:numFmt w:val="bullet"/>
+      <w:lvlText w:val="-"/>
+      <w:lvlJc w:val="left"/>
+      <w:pPr>
+        <w:ind w:left="720" w:hanging="360"/>
+      </w:pPr>
+      <w:rPr>
+        <w:rFonts w:ascii="Calibri" w:eastAsiaTheme="minorHAnsi" w:hAnsi="Calibri" w:cs="Calibri" w:hint="default"/>
+      </w:rPr>
+    </w:lvl>
+    <w:lvl w:ilvl="1" w:tplc="04090003" w:tentative="1">
+      <w:start w:val="1"/>
+      <w:numFmt w:val="bullet"/>
+      <w:lvlText w:val="o"/>
+      <w:lvlJc w:val="left"/>
+      <w:pPr>
+        <w:ind w:left="1440" w:hanging="360"/>
+      </w:pPr>
+      <w:rPr>
+        <w:rFonts w:ascii="Courier New" w:hAnsi="Courier New" w:cs="Courier New" w:hint="default"/>
+      </w:rPr>
+    </w:lvl>
+    <w:lvl w:ilvl="2" w:tplc="04090005" w:tentative="1">
+      <w:start w:val="1"/>
+      <w:numFmt w:val="bullet"/>
+      <w:lvlText w:val=""/>
+      <w:lvlJc w:val="left"/>
+      <w:pPr>
+        <w:ind w:left="2160" w:hanging="360"/>
+      </w:pPr>
+      <w:rPr>
+        <w:rFonts w:ascii="Wingdings" w:hAnsi="Wingdings" w:hint="default"/>
+      </w:rPr>
+    </w:lvl>
+    <w:lvl w:ilvl="3" w:tplc="04090001" w:tentative="1">
+      <w:start w:val="1"/>
+      <w:numFmt w:val="bullet"/>
+      <w:lvlText w:val=""/>
+      <w:lvlJc w:val="left"/>
+      <w:pPr>
+        <w:ind w:left="2880" w:hanging="360"/>
+      </w:pPr>
+      <w:rPr>
+        <w:rFonts w:ascii="Symbol" w:hAnsi="Symbol" w:hint="default"/>
+      </w:rPr>
+    </w:lvl>
+    <w:lvl w:ilvl="4" w:tplc="04090003" w:tentative="1">
+      <w:start w:val="1"/>
+      <w:numFmt w:val="bullet"/>
+      <w:lvlText w:val="o"/>
+      <w:lvlJc w:val="left"/>
+      <w:pPr>
+        <w:ind w:left="3600" w:hanging="360"/>
+      </w:pPr>
+      <w:rPr>
+        <w:rFonts w:ascii="Courier New" w:hAnsi="Courier New" w:cs="Courier New" w:hint="default"/>
+      </w:rPr>
+    </w:lvl>
+    <w:lvl w:ilvl="5" w:tplc="04090005" w:tentative="1">
+      <w:start w:val="1"/>
+      <w:numFmt w:val="bullet"/>
+      <w:lvlText w:val=""/>
+      <w:lvlJc w:val="left"/>
+      <w:pPr>
+        <w:ind w:left="4320" w:hanging="360"/>
+      </w:pPr>
+      <w:rPr>
+        <w:rFonts w:ascii="Wingdings" w:hAnsi="Wingdings" w:hint="default"/>
+      </w:rPr>
+    </w:lvl>
+    <w:lvl w:ilvl="6" w:tplc="04090001" w:tentative="1">
+      <w:start w:val="1"/>
+      <w:numFmt w:val="bullet"/>
+      <w:lvlText w:val=""/>
+      <w:lvlJc w:val="left"/>
+      <w:pPr>
+        <w:ind w:left="5040" w:hanging="360"/>
+      </w:pPr>
+      <w:rPr>
+        <w:rFonts w:ascii="Symbol" w:hAnsi="Symbol" w:hint="default"/>
+      </w:rPr>
+    </w:lvl>
+    <w:lvl w:ilvl="7" w:tplc="04090003" w:tentative="1">
+      <w:start w:val="1"/>
+      <w:numFmt w:val="bullet"/>
+      <w:lvlText w:val="o"/>
+      <w:lvlJc w:val="left"/>
+      <w:pPr>
+        <w:ind w:left="5760" w:hanging="360"/>
+      </w:pPr>
+      <w:rPr>
+        <w:rFonts w:ascii="Courier New" w:hAnsi="Courier New" w:cs="Courier New" w:hint="default"/>
+      </w:rPr>
+    </w:lvl>
+    <w:lvl w:ilvl="8" w:tplc="04090005" w:tentative="1">
+      <w:start w:val="1"/>
+      <w:numFmt w:val="bullet"/>
+      <w:lvlText w:val=""/>
+      <w:lvlJc w:val="left"/>
+      <w:pPr>
+        <w:ind w:left="6480" w:hanging="360"/>
+      </w:pPr>
+      <w:rPr>
+        <w:rFonts w:ascii="Wingdings" w:hAnsi="Wingdings" w:hint="default"/>
+      </w:rPr>
+    </w:lvl>
+  </w:abstractNum>
   <w:num w:numId="1">
     <w:abstractNumId w:val="0"/>
+  </w:num>
+  <w:num w:numId="2">
+    <w:abstractNumId w:val="1"/>
   </w:num>
 </w:numbering>
 </file>

</xml_diff>

<commit_message>
Added Delete Article functionality
</commit_message>
<xml_diff>
--- a/Project doc .docx
+++ b/Project doc .docx
@@ -120,31 +120,52 @@
         <w:t>User – Opportunities, Offers</w:t>
       </w:r>
     </w:p>
+    <w:p/>
     <w:p>
-      <w:bookmarkStart w:id="0" w:name="_GoBack"/>
-      <w:bookmarkEnd w:id="0"/>
+      <w:r>
+        <w:t xml:space="preserve">Accounts controller – </w:t>
+      </w:r>
+      <w:r>
+        <w:rPr>
+          <w:highlight w:val="lightGray"/>
+        </w:rPr>
+        <w:t>Route /accounts</w:t>
+      </w:r>
+      <w:r>
+        <w:t xml:space="preserve">, accounts/id/name, </w:t>
+      </w:r>
     </w:p>
     <w:p>
       <w:r>
-        <w:t xml:space="preserve">Accounts controller – Route /accounts, accounts/id/name, </w:t>
-      </w:r>
-    </w:p>
-    <w:p>
-      <w:r>
+        <w:rPr>
+          <w:highlight w:val="lightGray"/>
+        </w:rPr>
         <w:t xml:space="preserve">/accounts/ - list all accounts in </w:t>
       </w:r>
       <w:proofErr w:type="spellStart"/>
       <w:r>
+        <w:rPr>
+          <w:highlight w:val="lightGray"/>
+        </w:rPr>
         <w:t>divs</w:t>
       </w:r>
       <w:proofErr w:type="spellEnd"/>
       <w:r>
+        <w:rPr>
+          <w:highlight w:val="lightGray"/>
+        </w:rPr>
         <w:t xml:space="preserve"> – Name, Address and </w:t>
       </w:r>
       <w:r>
+        <w:rPr>
+          <w:highlight w:val="lightGray"/>
+        </w:rPr>
         <w:t>C</w:t>
       </w:r>
       <w:r>
+        <w:rPr>
+          <w:highlight w:val="lightGray"/>
+        </w:rPr>
         <w:t>ount of opportunities</w:t>
       </w:r>
     </w:p>
@@ -159,6 +180,7 @@
           <w:b/>
         </w:rPr>
       </w:pPr>
+      <w:bookmarkStart w:id="0" w:name="_GoBack"/>
       <w:r>
         <w:t xml:space="preserve">Logged in users can view account details page </w:t>
       </w:r>
@@ -169,14 +191,19 @@
         <w:t>accounts/{id}/{name}</w:t>
       </w:r>
     </w:p>
+    <w:bookmarkEnd w:id="0"/>
     <w:p>
       <w:r>
         <w:rPr>
           <w:b/>
+          <w:highlight w:val="lightGray"/>
         </w:rPr>
         <w:t xml:space="preserve">Account manager role </w:t>
       </w:r>
       <w:r>
+        <w:rPr>
+          <w:highlight w:val="lightGray"/>
+        </w:rPr>
         <w:t>can Create,</w:t>
       </w:r>
       <w:r>

</xml_diff>